<commit_message>
Started work on simon-5501-11-mcnemar
</commit_message>
<xml_diff>
--- a/biostats-1/doc/simon-5501-11-mcnemar.docx
+++ b/biostats-1/doc/simon-5501-11-mcnemar.docx
@@ -18,16 +18,7 @@
           <w:sz w:val="24"/>
           <w:szCs w:val="24"/>
         </w:rPr>
-        <w:t xml:space="preserve">Homework assignment </w:t>
-      </w:r>
-      <w:r>
-        <w:rPr>
-          <w:rFonts w:ascii="Times New Roman" w:hAnsi="Times New Roman" w:cs="Times New Roman"/>
-          <w:color w:val="C00000"/>
-          <w:sz w:val="24"/>
-          <w:szCs w:val="24"/>
-        </w:rPr>
-        <w:t>11</w:t>
+        <w:t>Homework assignment 11</w:t>
       </w:r>
     </w:p>
     <w:p>
@@ -127,6 +118,455 @@
           <w:szCs w:val="24"/>
         </w:rPr>
       </w:pPr>
+    </w:p>
+    <w:p>
+      <w:pPr>
+        <w:rPr>
+          <w:rFonts w:ascii="Times New Roman" w:hAnsi="Times New Roman" w:cs="Times New Roman"/>
+          <w:color w:val="C00000"/>
+          <w:sz w:val="24"/>
+          <w:szCs w:val="24"/>
+        </w:rPr>
+      </w:pPr>
+      <w:r>
+        <w:rPr>
+          <w:rFonts w:ascii="Times New Roman" w:hAnsi="Times New Roman" w:cs="Times New Roman"/>
+          <w:color w:val="C00000"/>
+          <w:sz w:val="24"/>
+          <w:szCs w:val="24"/>
+        </w:rPr>
+        <w:t>2. Review the paper</w:t>
+      </w:r>
+    </w:p>
+    <w:p>
+      <w:pPr>
+        <w:rPr>
+          <w:rFonts w:ascii="Times New Roman" w:hAnsi="Times New Roman" w:cs="Times New Roman"/>
+          <w:color w:val="C00000"/>
+          <w:sz w:val="24"/>
+          <w:szCs w:val="24"/>
+        </w:rPr>
+      </w:pPr>
+      <w:r>
+        <w:rPr>
+          <w:rFonts w:ascii="Times New Roman" w:hAnsi="Times New Roman" w:cs="Times New Roman"/>
+          <w:color w:val="C00000"/>
+          <w:sz w:val="24"/>
+          <w:szCs w:val="24"/>
+        </w:rPr>
+        <w:t>Susan B Stinton, Evangelos Pappas, Alberto Nettel-Aguirre, Niamh A Moloney, Kathryn Refshauge, Dale W Edgar</w:t>
+      </w:r>
+      <w:r>
+        <w:rPr>
+          <w:rFonts w:ascii="Times New Roman" w:hAnsi="Times New Roman" w:cs="Times New Roman"/>
+          <w:color w:val="C00000"/>
+          <w:sz w:val="24"/>
+          <w:szCs w:val="24"/>
+        </w:rPr>
+        <w:t xml:space="preserve">. </w:t>
+      </w:r>
+      <w:r>
+        <w:rPr>
+          <w:rFonts w:ascii="Times New Roman" w:hAnsi="Times New Roman" w:cs="Times New Roman"/>
+          <w:color w:val="C00000"/>
+          <w:sz w:val="24"/>
+          <w:szCs w:val="24"/>
+        </w:rPr>
+        <w:t>Who crashes their car following wrist fracture?</w:t>
+      </w:r>
+      <w:r>
+        <w:rPr>
+          <w:rFonts w:ascii="Times New Roman" w:hAnsi="Times New Roman" w:cs="Times New Roman"/>
+          <w:color w:val="C00000"/>
+          <w:sz w:val="24"/>
+          <w:szCs w:val="24"/>
+        </w:rPr>
+        <w:t xml:space="preserve"> </w:t>
+      </w:r>
+      <w:r>
+        <w:rPr>
+          <w:rFonts w:ascii="Times New Roman" w:hAnsi="Times New Roman" w:cs="Times New Roman"/>
+          <w:color w:val="C00000"/>
+          <w:sz w:val="24"/>
+          <w:szCs w:val="24"/>
+        </w:rPr>
+        <w:t>J</w:t>
+      </w:r>
+      <w:r>
+        <w:rPr>
+          <w:rFonts w:ascii="Times New Roman" w:hAnsi="Times New Roman" w:cs="Times New Roman"/>
+          <w:color w:val="C00000"/>
+          <w:sz w:val="24"/>
+          <w:szCs w:val="24"/>
+        </w:rPr>
+        <w:t xml:space="preserve">ournal of </w:t>
+      </w:r>
+      <w:r>
+        <w:rPr>
+          <w:rFonts w:ascii="Times New Roman" w:hAnsi="Times New Roman" w:cs="Times New Roman"/>
+          <w:color w:val="C00000"/>
+          <w:sz w:val="24"/>
+          <w:szCs w:val="24"/>
+        </w:rPr>
+        <w:t>Hand Ther</w:t>
+      </w:r>
+      <w:r>
+        <w:rPr>
+          <w:rFonts w:ascii="Times New Roman" w:hAnsi="Times New Roman" w:cs="Times New Roman"/>
+          <w:color w:val="C00000"/>
+          <w:sz w:val="24"/>
+          <w:szCs w:val="24"/>
+        </w:rPr>
+        <w:t>apy,</w:t>
+      </w:r>
+      <w:r>
+        <w:rPr>
+          <w:rFonts w:ascii="Times New Roman" w:hAnsi="Times New Roman" w:cs="Times New Roman"/>
+          <w:color w:val="C00000"/>
+          <w:sz w:val="24"/>
+          <w:szCs w:val="24"/>
+        </w:rPr>
+        <w:t xml:space="preserve"> 2023</w:t>
+      </w:r>
+      <w:r>
+        <w:rPr>
+          <w:rFonts w:ascii="Times New Roman" w:hAnsi="Times New Roman" w:cs="Times New Roman"/>
+          <w:color w:val="C00000"/>
+          <w:sz w:val="24"/>
+          <w:szCs w:val="24"/>
+        </w:rPr>
+        <w:t xml:space="preserve">-10-17, </w:t>
+      </w:r>
+      <w:r>
+        <w:rPr>
+          <w:rFonts w:ascii="Times New Roman" w:hAnsi="Times New Roman" w:cs="Times New Roman"/>
+          <w:color w:val="C00000"/>
+          <w:sz w:val="24"/>
+          <w:szCs w:val="24"/>
+        </w:rPr>
+        <w:t>S0894-1130(23)00129-1</w:t>
+      </w:r>
+      <w:r>
+        <w:rPr>
+          <w:rFonts w:ascii="Times New Roman" w:hAnsi="Times New Roman" w:cs="Times New Roman"/>
+          <w:color w:val="C00000"/>
+          <w:sz w:val="24"/>
+          <w:szCs w:val="24"/>
+        </w:rPr>
+        <w:t>,</w:t>
+      </w:r>
+      <w:r>
+        <w:rPr>
+          <w:rFonts w:ascii="Times New Roman" w:hAnsi="Times New Roman" w:cs="Times New Roman"/>
+          <w:color w:val="C00000"/>
+          <w:sz w:val="24"/>
+          <w:szCs w:val="24"/>
+        </w:rPr>
+        <w:t xml:space="preserve"> </w:t>
+      </w:r>
+      <w:proofErr w:type="spellStart"/>
+      <w:r>
+        <w:rPr>
+          <w:rFonts w:ascii="Times New Roman" w:hAnsi="Times New Roman" w:cs="Times New Roman"/>
+          <w:color w:val="C00000"/>
+          <w:sz w:val="24"/>
+          <w:szCs w:val="24"/>
+        </w:rPr>
+        <w:t>doi</w:t>
+      </w:r>
+      <w:proofErr w:type="spellEnd"/>
+      <w:r>
+        <w:rPr>
+          <w:rFonts w:ascii="Times New Roman" w:hAnsi="Times New Roman" w:cs="Times New Roman"/>
+          <w:color w:val="C00000"/>
+          <w:sz w:val="24"/>
+          <w:szCs w:val="24"/>
+        </w:rPr>
+        <w:t xml:space="preserve">: </w:t>
+      </w:r>
+      <w:hyperlink r:id="rId7" w:history="1">
+        <w:r>
+          <w:rPr>
+            <w:rStyle w:val="Hyperlink"/>
+            <w:rFonts w:ascii="Times New Roman" w:hAnsi="Times New Roman" w:cs="Times New Roman"/>
+            <w:sz w:val="24"/>
+            <w:szCs w:val="24"/>
+          </w:rPr>
+          <w:t>10.1016/j.jht.2023.09.002</w:t>
+        </w:r>
+      </w:hyperlink>
+      <w:r>
+        <w:rPr>
+          <w:rFonts w:ascii="Times New Roman" w:hAnsi="Times New Roman" w:cs="Times New Roman"/>
+          <w:color w:val="C00000"/>
+          <w:sz w:val="24"/>
+          <w:szCs w:val="24"/>
+        </w:rPr>
+        <w:t>, p</w:t>
+      </w:r>
+      <w:proofErr w:type="spellStart"/>
+      <w:r>
+        <w:rPr>
+          <w:rFonts w:ascii="Times New Roman" w:hAnsi="Times New Roman" w:cs="Times New Roman"/>
+          <w:color w:val="C00000"/>
+          <w:sz w:val="24"/>
+          <w:szCs w:val="24"/>
+        </w:rPr>
+        <w:t>mid</w:t>
+      </w:r>
+      <w:proofErr w:type="spellEnd"/>
+      <w:r>
+        <w:rPr>
+          <w:rFonts w:ascii="Times New Roman" w:hAnsi="Times New Roman" w:cs="Times New Roman"/>
+          <w:color w:val="C00000"/>
+          <w:sz w:val="24"/>
+          <w:szCs w:val="24"/>
+        </w:rPr>
+        <w:t xml:space="preserve">: </w:t>
+      </w:r>
+      <w:hyperlink r:id="rId8" w:history="1">
+        <w:r>
+          <w:rPr>
+            <w:rStyle w:val="Hyperlink"/>
+            <w:rFonts w:ascii="Times New Roman" w:hAnsi="Times New Roman" w:cs="Times New Roman"/>
+            <w:sz w:val="24"/>
+            <w:szCs w:val="24"/>
+          </w:rPr>
+          <w:t>37858</w:t>
+        </w:r>
+        <w:r>
+          <w:rPr>
+            <w:rStyle w:val="Hyperlink"/>
+            <w:rFonts w:ascii="Times New Roman" w:hAnsi="Times New Roman" w:cs="Times New Roman"/>
+            <w:sz w:val="24"/>
+            <w:szCs w:val="24"/>
+          </w:rPr>
+          <w:t>5</w:t>
+        </w:r>
+        <w:r>
+          <w:rPr>
+            <w:rStyle w:val="Hyperlink"/>
+            <w:rFonts w:ascii="Times New Roman" w:hAnsi="Times New Roman" w:cs="Times New Roman"/>
+            <w:sz w:val="24"/>
+            <w:szCs w:val="24"/>
+          </w:rPr>
+          <w:t>00</w:t>
+        </w:r>
+      </w:hyperlink>
+      <w:r>
+        <w:rPr>
+          <w:rFonts w:ascii="Times New Roman" w:hAnsi="Times New Roman" w:cs="Times New Roman"/>
+          <w:color w:val="C00000"/>
+          <w:sz w:val="24"/>
+          <w:szCs w:val="24"/>
+        </w:rPr>
+        <w:t xml:space="preserve">. </w:t>
+      </w:r>
+    </w:p>
+    <w:p>
+      <w:pPr>
+        <w:rPr>
+          <w:rFonts w:ascii="Times New Roman" w:hAnsi="Times New Roman" w:cs="Times New Roman"/>
+          <w:color w:val="C00000"/>
+          <w:sz w:val="24"/>
+          <w:szCs w:val="24"/>
+        </w:rPr>
+      </w:pPr>
+      <w:r>
+        <w:rPr>
+          <w:rFonts w:ascii="Times New Roman" w:hAnsi="Times New Roman" w:cs="Times New Roman"/>
+          <w:color w:val="C00000"/>
+          <w:sz w:val="24"/>
+          <w:szCs w:val="24"/>
+        </w:rPr>
+        <w:t xml:space="preserve">Table 2 lists crash results before and after a wrist injury with time windows of 3 months, 6 months, 1 year, and 2 years. Enter the </w:t>
+      </w:r>
+      <w:proofErr w:type="gramStart"/>
+      <w:r>
+        <w:rPr>
+          <w:rFonts w:ascii="Times New Roman" w:hAnsi="Times New Roman" w:cs="Times New Roman"/>
+          <w:color w:val="C00000"/>
+          <w:sz w:val="24"/>
+          <w:szCs w:val="24"/>
+        </w:rPr>
+        <w:t>3 month</w:t>
+      </w:r>
+      <w:proofErr w:type="gramEnd"/>
+      <w:r>
+        <w:rPr>
+          <w:rFonts w:ascii="Times New Roman" w:hAnsi="Times New Roman" w:cs="Times New Roman"/>
+          <w:color w:val="C00000"/>
+          <w:sz w:val="24"/>
+          <w:szCs w:val="24"/>
+        </w:rPr>
+        <w:t xml:space="preserve"> data into SPSS and run a McNemar test to see if the percentage of crashes before</w:t>
+      </w:r>
+      <w:r>
+        <w:rPr>
+          <w:rFonts w:ascii="Times New Roman" w:hAnsi="Times New Roman" w:cs="Times New Roman"/>
+          <w:color w:val="C00000"/>
+          <w:sz w:val="24"/>
+          <w:szCs w:val="24"/>
+        </w:rPr>
+        <w:t xml:space="preserve"> injury is equal to the percentage of car crashes after injury. Present the </w:t>
+      </w:r>
+      <w:proofErr w:type="gramStart"/>
+      <w:r>
+        <w:rPr>
+          <w:rFonts w:ascii="Times New Roman" w:hAnsi="Times New Roman" w:cs="Times New Roman"/>
+          <w:color w:val="C00000"/>
+          <w:sz w:val="24"/>
+          <w:szCs w:val="24"/>
+        </w:rPr>
+        <w:t>two by two</w:t>
+      </w:r>
+      <w:proofErr w:type="gramEnd"/>
+      <w:r>
+        <w:rPr>
+          <w:rFonts w:ascii="Times New Roman" w:hAnsi="Times New Roman" w:cs="Times New Roman"/>
+          <w:color w:val="C00000"/>
+          <w:sz w:val="24"/>
+          <w:szCs w:val="24"/>
+        </w:rPr>
+        <w:t xml:space="preserve"> crosstabulation and the test statistic. Interpret your results.</w:t>
+      </w:r>
+    </w:p>
+    <w:p>
+      <w:pPr>
+        <w:rPr>
+          <w:rFonts w:ascii="Times New Roman" w:hAnsi="Times New Roman" w:cs="Times New Roman"/>
+          <w:color w:val="C00000"/>
+          <w:sz w:val="24"/>
+          <w:szCs w:val="24"/>
+        </w:rPr>
+      </w:pPr>
+    </w:p>
+    <w:p>
+      <w:pPr>
+        <w:rPr>
+          <w:rFonts w:ascii="Times New Roman" w:hAnsi="Times New Roman" w:cs="Times New Roman"/>
+          <w:color w:val="C00000"/>
+          <w:sz w:val="24"/>
+          <w:szCs w:val="24"/>
+        </w:rPr>
+      </w:pPr>
+      <w:r>
+        <w:rPr>
+          <w:rFonts w:ascii="Times New Roman" w:hAnsi="Times New Roman" w:cs="Times New Roman"/>
+          <w:color w:val="C00000"/>
+          <w:sz w:val="24"/>
+          <w:szCs w:val="24"/>
+        </w:rPr>
+        <w:t xml:space="preserve">3. Repeat this analysis with the </w:t>
+      </w:r>
+      <w:proofErr w:type="gramStart"/>
+      <w:r>
+        <w:rPr>
+          <w:rFonts w:ascii="Times New Roman" w:hAnsi="Times New Roman" w:cs="Times New Roman"/>
+          <w:color w:val="C00000"/>
+          <w:sz w:val="24"/>
+          <w:szCs w:val="24"/>
+        </w:rPr>
+        <w:t>two year</w:t>
+      </w:r>
+      <w:proofErr w:type="gramEnd"/>
+      <w:r>
+        <w:rPr>
+          <w:rFonts w:ascii="Times New Roman" w:hAnsi="Times New Roman" w:cs="Times New Roman"/>
+          <w:color w:val="C00000"/>
+          <w:sz w:val="24"/>
+          <w:szCs w:val="24"/>
+        </w:rPr>
+        <w:t xml:space="preserve"> data.</w:t>
+      </w:r>
+    </w:p>
+    <w:p>
+      <w:pPr>
+        <w:rPr>
+          <w:rFonts w:ascii="Times New Roman" w:hAnsi="Times New Roman" w:cs="Times New Roman"/>
+          <w:color w:val="C00000"/>
+          <w:sz w:val="24"/>
+          <w:szCs w:val="24"/>
+        </w:rPr>
+      </w:pPr>
+    </w:p>
+    <w:p>
+      <w:pPr>
+        <w:rPr>
+          <w:rFonts w:ascii="Times New Roman" w:hAnsi="Times New Roman" w:cs="Times New Roman"/>
+          <w:color w:val="C00000"/>
+          <w:sz w:val="24"/>
+          <w:szCs w:val="24"/>
+        </w:rPr>
+      </w:pPr>
+      <w:r>
+        <w:rPr>
+          <w:rFonts w:ascii="Times New Roman" w:hAnsi="Times New Roman" w:cs="Times New Roman"/>
+          <w:color w:val="C00000"/>
+          <w:sz w:val="24"/>
+          <w:szCs w:val="24"/>
+        </w:rPr>
+        <w:t xml:space="preserve">4. </w:t>
+      </w:r>
+    </w:p>
+    <w:p>
+      <w:pPr>
+        <w:rPr>
+          <w:rFonts w:ascii="Times New Roman" w:hAnsi="Times New Roman" w:cs="Times New Roman"/>
+          <w:color w:val="C00000"/>
+          <w:sz w:val="24"/>
+          <w:szCs w:val="24"/>
+        </w:rPr>
+      </w:pPr>
+    </w:p>
+    <w:p>
+      <w:pPr>
+        <w:rPr>
+          <w:rFonts w:ascii="Times New Roman" w:hAnsi="Times New Roman" w:cs="Times New Roman"/>
+          <w:color w:val="C00000"/>
+          <w:sz w:val="24"/>
+          <w:szCs w:val="24"/>
+        </w:rPr>
+      </w:pPr>
+      <w:r>
+        <w:rPr>
+          <w:rFonts w:ascii="Times New Roman" w:hAnsi="Times New Roman" w:cs="Times New Roman"/>
+          <w:color w:val="C00000"/>
+          <w:sz w:val="24"/>
+          <w:szCs w:val="24"/>
+        </w:rPr>
+        <w:t xml:space="preserve">Affiliations </w:t>
+      </w:r>
+      <w:proofErr w:type="gramStart"/>
+      <w:r>
+        <w:rPr>
+          <w:rFonts w:ascii="Times New Roman" w:hAnsi="Times New Roman" w:cs="Times New Roman"/>
+          <w:color w:val="C00000"/>
+          <w:sz w:val="24"/>
+          <w:szCs w:val="24"/>
+        </w:rPr>
+        <w:t>expand</w:t>
+      </w:r>
+      <w:proofErr w:type="gramEnd"/>
+    </w:p>
+    <w:p>
+      <w:pPr>
+        <w:rPr>
+          <w:rFonts w:ascii="Times New Roman" w:hAnsi="Times New Roman" w:cs="Times New Roman"/>
+          <w:color w:val="C00000"/>
+          <w:sz w:val="24"/>
+          <w:szCs w:val="24"/>
+        </w:rPr>
+      </w:pPr>
+      <w:r>
+        <w:rPr>
+          <w:rFonts w:ascii="Times New Roman" w:hAnsi="Times New Roman" w:cs="Times New Roman"/>
+          <w:color w:val="C00000"/>
+          <w:sz w:val="24"/>
+          <w:szCs w:val="24"/>
+        </w:rPr>
+        <w:t>PMID: 37858500 DOI: 10.1016/j.jht.2023.09.002</w:t>
+      </w:r>
     </w:p>
     <w:p>
       <w:pPr>
@@ -171,6 +611,7 @@
         </w:rPr>
       </w:pPr>
       <w:r>
+        <w:lastRenderedPageBreak/>
         <w:t xml:space="preserve">RE: This assignment: </w:t>
       </w:r>
       <w:r>
@@ -277,11 +718,7 @@
         <w:t>H</w:t>
       </w:r>
       <w:r>
-        <w:t xml:space="preserve">ealthcare professionals with involvement in direct patient care, research, or other in-hospital work, are all required to complete a variety of training to address many different regulations established by </w:t>
-      </w:r>
-      <w:r>
-        <w:lastRenderedPageBreak/>
-        <w:t xml:space="preserve">government entities. The training is </w:t>
+        <w:t xml:space="preserve">ealthcare professionals with involvement in direct patient care, research, or other in-hospital work, are all required to complete a variety of training to address many different regulations established by government entities. The training is </w:t>
       </w:r>
       <w:r>
         <w:t xml:space="preserve">often </w:t>
@@ -1535,6 +1972,41 @@
       <w:contextualSpacing/>
     </w:pPr>
   </w:style>
+  <w:style w:type="character" w:styleId="Hyperlink">
+    <w:name w:val="Hyperlink"/>
+    <w:basedOn w:val="DefaultParagraphFont"/>
+    <w:uiPriority w:val="99"/>
+    <w:unhideWhenUsed/>
+    <w:rsid w:val="006C7492"/>
+    <w:rPr>
+      <w:color w:val="0563C1" w:themeColor="hyperlink"/>
+      <w:u w:val="single"/>
+    </w:rPr>
+  </w:style>
+  <w:style w:type="character" w:styleId="UnresolvedMention">
+    <w:name w:val="Unresolved Mention"/>
+    <w:basedOn w:val="DefaultParagraphFont"/>
+    <w:uiPriority w:val="99"/>
+    <w:semiHidden/>
+    <w:unhideWhenUsed/>
+    <w:rsid w:val="006C7492"/>
+    <w:rPr>
+      <w:color w:val="605E5C"/>
+      <w:shd w:val="clear" w:color="auto" w:fill="E1DFDD"/>
+    </w:rPr>
+  </w:style>
+  <w:style w:type="character" w:styleId="FollowedHyperlink">
+    <w:name w:val="FollowedHyperlink"/>
+    <w:basedOn w:val="DefaultParagraphFont"/>
+    <w:uiPriority w:val="99"/>
+    <w:semiHidden/>
+    <w:unhideWhenUsed/>
+    <w:rsid w:val="006C7492"/>
+    <w:rPr>
+      <w:color w:val="954F72" w:themeColor="followedHyperlink"/>
+      <w:u w:val="single"/>
+    </w:rPr>
+  </w:style>
 </w:styles>
 </file>
 

</xml_diff>